<commit_message>
Added Student Login to future functionalities
</commit_message>
<xml_diff>
--- a/Iteration 2/Use Cases/StartGame.docx
+++ b/Iteration 2/Use Cases/StartGame.docx
@@ -1,6 +1,6 @@
 
 <file path=word/document.xml><?xml version="1.0" encoding="utf-8"?>
-<w:document xmlns:wpc="http://schemas.microsoft.com/office/word/2010/wordprocessingCanvas" xmlns:cx="http://schemas.microsoft.com/office/drawing/2014/chartex" xmlns:cx1="http://schemas.microsoft.com/office/drawing/2015/9/8/chartex" xmlns:cx2="http://schemas.microsoft.com/office/drawing/2015/10/21/chartex" xmlns:cx3="http://schemas.microsoft.com/office/drawing/2016/5/9/chartex" xmlns:cx4="http://schemas.microsoft.com/office/drawing/2016/5/10/chartex" xmlns:cx5="http://schemas.microsoft.com/office/drawing/2016/5/11/chartex" xmlns:cx6="http://schemas.microsoft.com/office/drawing/2016/5/12/chartex" xmlns:cx7="http://schemas.microsoft.com/office/drawing/2016/5/13/chartex" xmlns:cx8="http://schemas.microsoft.com/office/drawing/2016/5/14/chartex" xmlns:mc="http://schemas.openxmlformats.org/markup-compatibility/2006" xmlns:aink="http://schemas.microsoft.com/office/drawing/2016/ink" xmlns:o="urn:schemas-microsoft-com:office:office" xmlns:r="http://schemas.openxmlformats.org/officeDocument/2006/relationships" xmlns:m="http://schemas.openxmlformats.org/officeDocument/2006/math" xmlns:v="urn:schemas-microsoft-com:vml" xmlns:wp14="http://schemas.microsoft.com/office/word/2010/wordprocessingDrawing" xmlns:wp="http://schemas.openxmlformats.org/drawingml/2006/wordprocessingDrawing" xmlns:w10="urn:schemas-microsoft-com:office:word" xmlns:w="http://schemas.openxmlformats.org/wordprocessingml/2006/main" xmlns:w14="http://schemas.microsoft.com/office/word/2010/wordml" xmlns:w15="http://schemas.microsoft.com/office/word/2012/wordml" xmlns:w16se="http://schemas.microsoft.com/office/word/2015/wordml/symex" xmlns:wpg="http://schemas.microsoft.com/office/word/2010/wordprocessingGroup" xmlns:wpi="http://schemas.microsoft.com/office/word/2010/wordprocessingInk" xmlns:wne="http://schemas.microsoft.com/office/word/2006/wordml" xmlns:wps="http://schemas.microsoft.com/office/word/2010/wordprocessingShape" mc:Ignorable="w14 w15 w16se wp14">
+<w:document xmlns:wpc="http://schemas.microsoft.com/office/word/2010/wordprocessingCanvas" xmlns:mo="http://schemas.microsoft.com/office/mac/office/2008/main" xmlns:mc="http://schemas.openxmlformats.org/markup-compatibility/2006" xmlns:mv="urn:schemas-microsoft-com:mac:vml" xmlns:o="urn:schemas-microsoft-com:office:office" xmlns:r="http://schemas.openxmlformats.org/officeDocument/2006/relationships" xmlns:m="http://schemas.openxmlformats.org/officeDocument/2006/math" xmlns:v="urn:schemas-microsoft-com:vml" xmlns:wp14="http://schemas.microsoft.com/office/word/2010/wordprocessingDrawing" xmlns:wp="http://schemas.openxmlformats.org/drawingml/2006/wordprocessingDrawing" xmlns:w10="urn:schemas-microsoft-com:office:word" xmlns:w="http://schemas.openxmlformats.org/wordprocessingml/2006/main" xmlns:w14="http://schemas.microsoft.com/office/word/2010/wordml" xmlns:w15="http://schemas.microsoft.com/office/word/2012/wordml" xmlns:wpg="http://schemas.microsoft.com/office/word/2010/wordprocessingGroup" xmlns:wpi="http://schemas.microsoft.com/office/word/2010/wordprocessingInk" xmlns:wne="http://schemas.microsoft.com/office/word/2006/wordml" xmlns:wps="http://schemas.microsoft.com/office/word/2010/wordprocessingShape" mc:Ignorable="w14 w15 wp14">
   <w:body>
     <w:p>
       <w:pPr>
@@ -10,7 +10,6 @@
           <w:sz w:val="24"/>
         </w:rPr>
       </w:pPr>
-      <w:bookmarkStart w:id="0" w:name="_GoBack"/>
       <w:r>
         <w:rPr>
           <w:b/>
@@ -31,155 +30,155 @@
         <w:pStyle w:val="Heading1"/>
         <w:spacing w:line="240" w:lineRule="auto"/>
       </w:pPr>
-      <w:bookmarkStart w:id="1" w:name="_Toc1530448"/>
-      <w:bookmarkStart w:id="2" w:name="_Toc260998723"/>
-      <w:bookmarkStart w:id="3" w:name="_Toc441067740"/>
+      <w:bookmarkStart w:id="0" w:name="_Toc1530448"/>
+      <w:bookmarkStart w:id="1" w:name="_Toc260998723"/>
+      <w:bookmarkStart w:id="2" w:name="_Toc441067740"/>
       <w:r>
         <w:t xml:space="preserve">Brief </w:t>
       </w:r>
+      <w:bookmarkEnd w:id="0"/>
+      <w:r>
+        <w:t>Description</w:t>
+      </w:r>
       <w:bookmarkEnd w:id="1"/>
-      <w:r>
-        <w:t>Description</w:t>
-      </w:r>
       <w:bookmarkEnd w:id="2"/>
+    </w:p>
+    <w:p>
+      <w:pPr>
+        <w:pStyle w:val="BodyText"/>
+      </w:pPr>
+      <w:bookmarkStart w:id="3" w:name="_Toc423410239"/>
+      <w:bookmarkStart w:id="4" w:name="_Toc425054505"/>
+      <w:bookmarkStart w:id="5" w:name="_Toc1530449"/>
+      <w:r>
+        <w:t>T</w:t>
+      </w:r>
+      <w:r>
+        <w:t>he goal of this use case is for the teacher to</w:t>
+      </w:r>
+      <w:r>
+        <w:t xml:space="preserve"> </w:t>
+      </w:r>
+      <w:r>
+        <w:t>start the game for a student</w:t>
+      </w:r>
+      <w:r>
+        <w:t>.</w:t>
+      </w:r>
+    </w:p>
+    <w:p>
+      <w:pPr>
+        <w:pStyle w:val="Heading1"/>
+        <w:spacing w:line="240" w:lineRule="auto"/>
+      </w:pPr>
+      <w:bookmarkStart w:id="6" w:name="_Toc260998725"/>
+      <w:bookmarkStart w:id="7" w:name="_Toc441067742"/>
+      <w:r>
+        <w:t>Included Use Cases</w:t>
+      </w:r>
+      <w:bookmarkEnd w:id="6"/>
+      <w:bookmarkEnd w:id="7"/>
+    </w:p>
+    <w:p>
+      <w:pPr>
+        <w:spacing w:line="240" w:lineRule="auto"/>
+        <w:ind w:left="360"/>
+      </w:pPr>
+      <w:bookmarkStart w:id="8" w:name="_Toc260998726"/>
+      <w:bookmarkStart w:id="9" w:name="_Toc441067743"/>
+      <w:r>
+        <w:t>None</w:t>
+      </w:r>
+    </w:p>
+    <w:p>
+      <w:pPr>
+        <w:pStyle w:val="Heading1"/>
+        <w:spacing w:line="240" w:lineRule="auto"/>
+      </w:pPr>
+      <w:r>
+        <w:t>Preconditions</w:t>
+      </w:r>
+      <w:bookmarkEnd w:id="8"/>
+      <w:bookmarkEnd w:id="9"/>
+    </w:p>
+    <w:p>
+      <w:pPr>
+        <w:spacing w:line="240" w:lineRule="auto"/>
+      </w:pPr>
+      <w:r>
+        <w:t>Program is installed.</w:t>
+      </w:r>
+    </w:p>
+    <w:p>
+      <w:pPr>
+        <w:spacing w:line="240" w:lineRule="auto"/>
+      </w:pPr>
+      <w:bookmarkStart w:id="10" w:name="_Toc260998728"/>
+      <w:bookmarkStart w:id="11" w:name="_Toc441067744"/>
+      <w:r>
+        <w:t xml:space="preserve">Program is on the </w:t>
+      </w:r>
+      <w:r>
+        <w:t>s</w:t>
+      </w:r>
+      <w:r>
+        <w:t xml:space="preserve">tart </w:t>
+      </w:r>
+      <w:r>
+        <w:t>s</w:t>
+      </w:r>
+      <w:r>
+        <w:t>creen.</w:t>
+      </w:r>
+    </w:p>
+    <w:p>
+      <w:pPr>
+        <w:spacing w:line="240" w:lineRule="auto"/>
+      </w:pPr>
+      <w:r>
+        <w:t>Teacher profile has been created. (See “Change Teacher”)</w:t>
+      </w:r>
+    </w:p>
+    <w:p>
+      <w:pPr>
+        <w:spacing w:line="240" w:lineRule="auto"/>
+      </w:pPr>
+      <w:r>
+        <w:t>Student profile has been created. (See “Change Student”)</w:t>
+      </w:r>
+    </w:p>
+    <w:p>
+      <w:pPr>
+        <w:pStyle w:val="Heading1"/>
+        <w:spacing w:line="240" w:lineRule="auto"/>
+      </w:pPr>
+      <w:r>
+        <w:t>Flow of Events</w:t>
+      </w:r>
       <w:bookmarkEnd w:id="3"/>
-    </w:p>
-    <w:p>
-      <w:pPr>
-        <w:pStyle w:val="BodyText"/>
-      </w:pPr>
-      <w:bookmarkStart w:id="4" w:name="_Toc423410239"/>
-      <w:bookmarkStart w:id="5" w:name="_Toc425054505"/>
-      <w:bookmarkStart w:id="6" w:name="_Toc1530449"/>
-      <w:r>
-        <w:t>T</w:t>
-      </w:r>
-      <w:r>
-        <w:t>he goal of this use case is for the teacher to</w:t>
-      </w:r>
-      <w:r>
-        <w:t xml:space="preserve"> </w:t>
-      </w:r>
-      <w:r>
-        <w:t>start the game for a student</w:t>
-      </w:r>
-      <w:r>
-        <w:t>.</w:t>
-      </w:r>
-    </w:p>
-    <w:p>
-      <w:pPr>
-        <w:pStyle w:val="Heading1"/>
-        <w:spacing w:line="240" w:lineRule="auto"/>
-      </w:pPr>
-      <w:bookmarkStart w:id="7" w:name="_Toc260998725"/>
-      <w:bookmarkStart w:id="8" w:name="_Toc441067742"/>
-      <w:r>
-        <w:t>Included Use Cases</w:t>
-      </w:r>
-      <w:bookmarkEnd w:id="7"/>
-      <w:bookmarkEnd w:id="8"/>
-    </w:p>
-    <w:p>
-      <w:pPr>
-        <w:spacing w:line="240" w:lineRule="auto"/>
-        <w:ind w:left="360"/>
-      </w:pPr>
-      <w:bookmarkStart w:id="9" w:name="_Toc260998726"/>
-      <w:bookmarkStart w:id="10" w:name="_Toc441067743"/>
-      <w:r>
-        <w:t>None</w:t>
-      </w:r>
-    </w:p>
-    <w:p>
-      <w:pPr>
-        <w:pStyle w:val="Heading1"/>
-        <w:spacing w:line="240" w:lineRule="auto"/>
-      </w:pPr>
-      <w:r>
-        <w:t>Preconditions</w:t>
-      </w:r>
-      <w:bookmarkEnd w:id="9"/>
-      <w:bookmarkEnd w:id="10"/>
-    </w:p>
-    <w:p>
-      <w:pPr>
-        <w:spacing w:line="240" w:lineRule="auto"/>
-      </w:pPr>
-      <w:r>
-        <w:t>Program is installed.</w:t>
-      </w:r>
-    </w:p>
-    <w:p>
-      <w:pPr>
-        <w:spacing w:line="240" w:lineRule="auto"/>
-      </w:pPr>
-      <w:bookmarkStart w:id="11" w:name="_Toc260998728"/>
-      <w:bookmarkStart w:id="12" w:name="_Toc441067744"/>
-      <w:r>
-        <w:t xml:space="preserve">Program is on the </w:t>
-      </w:r>
-      <w:r>
-        <w:t>s</w:t>
-      </w:r>
-      <w:r>
-        <w:t xml:space="preserve">tart </w:t>
-      </w:r>
-      <w:r>
-        <w:t>s</w:t>
-      </w:r>
-      <w:r>
-        <w:t>creen.</w:t>
-      </w:r>
-    </w:p>
-    <w:p>
-      <w:pPr>
-        <w:spacing w:line="240" w:lineRule="auto"/>
-      </w:pPr>
-      <w:r>
-        <w:t>Teacher profile has been created. (See “Change Teacher”)</w:t>
-      </w:r>
-    </w:p>
-    <w:p>
-      <w:pPr>
-        <w:spacing w:line="240" w:lineRule="auto"/>
-      </w:pPr>
-      <w:r>
-        <w:t>Student profile has been created. (See “Change Student”)</w:t>
-      </w:r>
-    </w:p>
-    <w:p>
-      <w:pPr>
-        <w:pStyle w:val="Heading1"/>
-        <w:spacing w:line="240" w:lineRule="auto"/>
-      </w:pPr>
-      <w:r>
-        <w:t>Flow of Events</w:t>
-      </w:r>
       <w:bookmarkEnd w:id="4"/>
       <w:bookmarkEnd w:id="5"/>
-      <w:bookmarkEnd w:id="6"/>
+      <w:bookmarkEnd w:id="10"/>
       <w:bookmarkEnd w:id="11"/>
+    </w:p>
+    <w:p>
+      <w:pPr>
+        <w:pStyle w:val="Heading2"/>
+        <w:spacing w:line="240" w:lineRule="auto"/>
+      </w:pPr>
+      <w:bookmarkStart w:id="12" w:name="_Toc423410240"/>
+      <w:bookmarkStart w:id="13" w:name="_Toc425054506"/>
+      <w:bookmarkStart w:id="14" w:name="_Toc1530450"/>
+      <w:bookmarkStart w:id="15" w:name="_Toc260998729"/>
+      <w:bookmarkStart w:id="16" w:name="_Toc441067745"/>
+      <w:r>
+        <w:t>Basic Flow</w:t>
+      </w:r>
       <w:bookmarkEnd w:id="12"/>
-    </w:p>
-    <w:p>
-      <w:pPr>
-        <w:pStyle w:val="Heading2"/>
-        <w:spacing w:line="240" w:lineRule="auto"/>
-      </w:pPr>
-      <w:bookmarkStart w:id="13" w:name="_Toc423410240"/>
-      <w:bookmarkStart w:id="14" w:name="_Toc425054506"/>
-      <w:bookmarkStart w:id="15" w:name="_Toc1530450"/>
-      <w:bookmarkStart w:id="16" w:name="_Toc260998729"/>
-      <w:bookmarkStart w:id="17" w:name="_Toc441067745"/>
-      <w:r>
-        <w:t>Basic Flow</w:t>
-      </w:r>
       <w:bookmarkEnd w:id="13"/>
       <w:bookmarkEnd w:id="14"/>
       <w:bookmarkEnd w:id="15"/>
       <w:bookmarkEnd w:id="16"/>
-      <w:bookmarkEnd w:id="17"/>
       <w:r>
         <w:t xml:space="preserve"> – </w:t>
       </w:r>
@@ -195,12 +194,12 @@
           <w:numId w:val="3"/>
         </w:numPr>
       </w:pPr>
-      <w:bookmarkStart w:id="18" w:name="_Hlk485734431"/>
-      <w:bookmarkStart w:id="19" w:name="_Toc423410241"/>
-      <w:bookmarkStart w:id="20" w:name="_Toc425054507"/>
-      <w:bookmarkStart w:id="21" w:name="_Toc1530452"/>
-      <w:bookmarkStart w:id="22" w:name="_Toc260998732"/>
-      <w:bookmarkStart w:id="23" w:name="_Toc441067746"/>
+      <w:bookmarkStart w:id="17" w:name="_Hlk485734431"/>
+      <w:bookmarkStart w:id="18" w:name="_Toc423410241"/>
+      <w:bookmarkStart w:id="19" w:name="_Toc425054507"/>
+      <w:bookmarkStart w:id="20" w:name="_Toc1530452"/>
+      <w:bookmarkStart w:id="21" w:name="_Toc260998732"/>
+      <w:bookmarkStart w:id="22" w:name="_Toc441067746"/>
       <w:r>
         <w:t>This use case begins when the teacher accesses the start screen.</w:t>
       </w:r>
@@ -325,7 +324,7 @@
         <w:t>The use case ends.</w:t>
       </w:r>
     </w:p>
-    <w:bookmarkEnd w:id="18"/>
+    <w:bookmarkEnd w:id="17"/>
     <w:p>
       <w:pPr>
         <w:pStyle w:val="Heading2"/>
@@ -334,110 +333,110 @@
       <w:r>
         <w:t>Alternative Flows</w:t>
       </w:r>
+      <w:bookmarkEnd w:id="18"/>
       <w:bookmarkEnd w:id="19"/>
       <w:bookmarkEnd w:id="20"/>
       <w:bookmarkEnd w:id="21"/>
       <w:bookmarkEnd w:id="22"/>
+    </w:p>
+    <w:p>
+      <w:pPr>
+        <w:spacing w:line="240" w:lineRule="auto"/>
+        <w:ind w:left="360"/>
+      </w:pPr>
+      <w:bookmarkStart w:id="23" w:name="_Toc260998735"/>
+      <w:bookmarkStart w:id="24" w:name="_Toc441067747"/>
+      <w:bookmarkStart w:id="25" w:name="_Toc423410251"/>
+      <w:bookmarkStart w:id="26" w:name="_Toc425054510"/>
+      <w:bookmarkStart w:id="27" w:name="_Toc1530456"/>
+      <w:r>
+        <w:t>None</w:t>
+      </w:r>
+    </w:p>
+    <w:p>
+      <w:pPr>
+        <w:pStyle w:val="Heading2"/>
+        <w:spacing w:line="240" w:lineRule="auto"/>
+      </w:pPr>
+      <w:r>
+        <w:t>Exception Flows</w:t>
+      </w:r>
       <w:bookmarkEnd w:id="23"/>
+      <w:bookmarkEnd w:id="24"/>
     </w:p>
     <w:p>
       <w:pPr>
         <w:spacing w:line="240" w:lineRule="auto"/>
         <w:ind w:left="360"/>
       </w:pPr>
-      <w:bookmarkStart w:id="24" w:name="_Toc260998735"/>
-      <w:bookmarkStart w:id="25" w:name="_Toc441067747"/>
-      <w:bookmarkStart w:id="26" w:name="_Toc423410251"/>
-      <w:bookmarkStart w:id="27" w:name="_Toc425054510"/>
-      <w:bookmarkStart w:id="28" w:name="_Toc1530456"/>
       <w:r>
         <w:t>None</w:t>
       </w:r>
     </w:p>
     <w:p>
       <w:pPr>
-        <w:pStyle w:val="Heading2"/>
-        <w:spacing w:line="240" w:lineRule="auto"/>
-      </w:pPr>
-      <w:r>
-        <w:t>Exception Flows</w:t>
-      </w:r>
-      <w:bookmarkEnd w:id="24"/>
+        <w:pStyle w:val="Heading1"/>
+        <w:spacing w:line="240" w:lineRule="auto"/>
+      </w:pPr>
+      <w:r>
+        <w:t>Additional Detail</w:t>
+      </w:r>
+    </w:p>
+    <w:p>
+      <w:pPr>
+        <w:spacing w:line="240" w:lineRule="auto"/>
+        <w:ind w:left="360"/>
+      </w:pPr>
+      <w:r>
+        <w:t>See a</w:t>
+      </w:r>
+      <w:r>
+        <w:t>ppendices below.</w:t>
+      </w:r>
+    </w:p>
+    <w:p>
+      <w:pPr>
+        <w:pStyle w:val="Heading1"/>
+        <w:spacing w:line="240" w:lineRule="auto"/>
+      </w:pPr>
+      <w:bookmarkStart w:id="28" w:name="_Toc260998738"/>
+      <w:bookmarkStart w:id="29" w:name="_Toc441067748"/>
+      <w:r>
+        <w:t>Requirements</w:t>
+      </w:r>
       <w:bookmarkEnd w:id="25"/>
-    </w:p>
-    <w:p>
-      <w:pPr>
-        <w:spacing w:line="240" w:lineRule="auto"/>
-        <w:ind w:left="360"/>
-      </w:pPr>
-      <w:r>
-        <w:t>None</w:t>
-      </w:r>
-    </w:p>
-    <w:p>
-      <w:pPr>
-        <w:pStyle w:val="Heading1"/>
-        <w:spacing w:line="240" w:lineRule="auto"/>
-      </w:pPr>
-      <w:r>
-        <w:t>Additional Detail</w:t>
-      </w:r>
-    </w:p>
-    <w:p>
-      <w:pPr>
-        <w:spacing w:line="240" w:lineRule="auto"/>
-        <w:ind w:left="360"/>
-      </w:pPr>
-      <w:r>
-        <w:t>See a</w:t>
-      </w:r>
-      <w:r>
-        <w:t>ppendices below.</w:t>
-      </w:r>
-    </w:p>
-    <w:p>
-      <w:pPr>
-        <w:pStyle w:val="Heading1"/>
-        <w:spacing w:line="240" w:lineRule="auto"/>
-      </w:pPr>
-      <w:bookmarkStart w:id="29" w:name="_Toc260998738"/>
-      <w:bookmarkStart w:id="30" w:name="_Toc441067748"/>
-      <w:r>
-        <w:t>Requirements</w:t>
-      </w:r>
       <w:bookmarkEnd w:id="26"/>
       <w:bookmarkEnd w:id="27"/>
       <w:bookmarkEnd w:id="28"/>
       <w:bookmarkEnd w:id="29"/>
+    </w:p>
+    <w:p>
+      <w:pPr>
+        <w:spacing w:line="240" w:lineRule="auto"/>
+        <w:ind w:left="360"/>
+      </w:pPr>
+      <w:r>
+        <w:t>None</w:t>
+      </w:r>
+    </w:p>
+    <w:p>
+      <w:pPr>
+        <w:pStyle w:val="Heading1"/>
+        <w:spacing w:line="240" w:lineRule="auto"/>
+      </w:pPr>
+      <w:bookmarkStart w:id="30" w:name="_Toc423410255"/>
+      <w:bookmarkStart w:id="31" w:name="_Toc425054514"/>
+      <w:bookmarkStart w:id="32" w:name="_Toc1530460"/>
+      <w:bookmarkStart w:id="33" w:name="_Toc260998749"/>
+      <w:bookmarkStart w:id="34" w:name="_Toc441067754"/>
+      <w:r>
+        <w:t>Post-conditions</w:t>
+      </w:r>
       <w:bookmarkEnd w:id="30"/>
-    </w:p>
-    <w:p>
-      <w:pPr>
-        <w:spacing w:line="240" w:lineRule="auto"/>
-        <w:ind w:left="360"/>
-      </w:pPr>
-      <w:r>
-        <w:t>None</w:t>
-      </w:r>
-    </w:p>
-    <w:p>
-      <w:pPr>
-        <w:pStyle w:val="Heading1"/>
-        <w:spacing w:line="240" w:lineRule="auto"/>
-      </w:pPr>
-      <w:bookmarkStart w:id="31" w:name="_Toc423410255"/>
-      <w:bookmarkStart w:id="32" w:name="_Toc425054514"/>
-      <w:bookmarkStart w:id="33" w:name="_Toc1530460"/>
-      <w:bookmarkStart w:id="34" w:name="_Toc260998749"/>
-      <w:bookmarkStart w:id="35" w:name="_Toc441067754"/>
-      <w:r>
-        <w:t>Post-conditions</w:t>
-      </w:r>
       <w:bookmarkEnd w:id="31"/>
       <w:bookmarkEnd w:id="32"/>
       <w:bookmarkEnd w:id="33"/>
       <w:bookmarkEnd w:id="34"/>
-      <w:bookmarkEnd w:id="35"/>
     </w:p>
     <w:p>
       <w:pPr>
@@ -481,47 +480,57 @@
         <w:pStyle w:val="Heading1"/>
         <w:spacing w:line="240" w:lineRule="auto"/>
       </w:pPr>
-      <w:bookmarkStart w:id="36" w:name="_Toc260998754"/>
-      <w:bookmarkStart w:id="37" w:name="_Toc441067755"/>
-      <w:bookmarkStart w:id="38" w:name="_Toc260998757"/>
+      <w:bookmarkStart w:id="35" w:name="_Toc260998754"/>
+      <w:bookmarkStart w:id="36" w:name="_Toc441067755"/>
+      <w:bookmarkStart w:id="37" w:name="_Toc260998757"/>
       <w:r>
         <w:lastRenderedPageBreak/>
         <w:t>Notes &amp; Open Issues</w:t>
       </w:r>
+      <w:bookmarkEnd w:id="35"/>
       <w:bookmarkEnd w:id="36"/>
+    </w:p>
+    <w:p>
+      <w:pPr>
+        <w:spacing w:line="240" w:lineRule="auto"/>
+        <w:ind w:left="360"/>
+      </w:pPr>
+      <w:r>
+        <w:t>None</w:t>
+      </w:r>
+    </w:p>
+    <w:p>
+      <w:pPr>
+        <w:pStyle w:val="Heading1"/>
+        <w:spacing w:line="240" w:lineRule="auto"/>
+      </w:pPr>
+      <w:bookmarkStart w:id="38" w:name="_Toc260998755"/>
+      <w:bookmarkStart w:id="39" w:name="_Toc441067756"/>
       <w:bookmarkEnd w:id="37"/>
-    </w:p>
-    <w:p>
-      <w:pPr>
-        <w:spacing w:line="240" w:lineRule="auto"/>
-        <w:ind w:left="360"/>
-      </w:pPr>
-      <w:r>
-        <w:t>None</w:t>
-      </w:r>
-    </w:p>
-    <w:p>
-      <w:pPr>
-        <w:pStyle w:val="Heading1"/>
-        <w:spacing w:line="240" w:lineRule="auto"/>
-      </w:pPr>
-      <w:bookmarkStart w:id="39" w:name="_Toc260998755"/>
-      <w:bookmarkStart w:id="40" w:name="_Toc441067756"/>
+      <w:r>
+        <w:t>Out of Scope (Future Functionality)</w:t>
+      </w:r>
       <w:bookmarkEnd w:id="38"/>
-      <w:r>
-        <w:t>Out of Scope (Future Functionality)</w:t>
-      </w:r>
       <w:bookmarkEnd w:id="39"/>
+    </w:p>
+    <w:p>
+      <w:pPr>
+        <w:pStyle w:val="Heading2"/>
+        <w:spacing w:line="240" w:lineRule="auto"/>
+      </w:pPr>
+      <w:r>
+        <w:t>Student Login</w:t>
+      </w:r>
+    </w:p>
+    <w:p>
+      <w:pPr>
+        <w:spacing w:line="240" w:lineRule="auto"/>
+      </w:pPr>
+      <w:r>
+        <w:t>It may be more desirable for students to start their own game. (Further authentication would be required.) If many students are to be playing the game simultaneously in the same classroom, it could be unreasonable for a teacher to start the game for each student.</w:t>
+      </w:r>
+      <w:bookmarkStart w:id="40" w:name="_GoBack"/>
       <w:bookmarkEnd w:id="40"/>
-    </w:p>
-    <w:p>
-      <w:pPr>
-        <w:spacing w:line="240" w:lineRule="auto"/>
-        <w:ind w:left="360"/>
-      </w:pPr>
-      <w:r>
-        <w:t>None</w:t>
-      </w:r>
     </w:p>
     <w:p>
       <w:pPr>
@@ -889,7 +898,6 @@
         <w:spacing w:line="240" w:lineRule="auto"/>
       </w:pPr>
     </w:p>
-    <w:bookmarkEnd w:id="0"/>
     <w:p>
       <w:pPr>
         <w:spacing w:line="240" w:lineRule="auto"/>
@@ -908,7 +916,7 @@
 </file>
 
 <file path=word/endnotes.xml><?xml version="1.0" encoding="utf-8"?>
-<w:endnotes xmlns:wpc="http://schemas.microsoft.com/office/word/2010/wordprocessingCanvas" xmlns:cx="http://schemas.microsoft.com/office/drawing/2014/chartex" xmlns:cx1="http://schemas.microsoft.com/office/drawing/2015/9/8/chartex" xmlns:cx2="http://schemas.microsoft.com/office/drawing/2015/10/21/chartex" xmlns:cx3="http://schemas.microsoft.com/office/drawing/2016/5/9/chartex" xmlns:cx4="http://schemas.microsoft.com/office/drawing/2016/5/10/chartex" xmlns:cx5="http://schemas.microsoft.com/office/drawing/2016/5/11/chartex" xmlns:cx6="http://schemas.microsoft.com/office/drawing/2016/5/12/chartex" xmlns:cx7="http://schemas.microsoft.com/office/drawing/2016/5/13/chartex" xmlns:cx8="http://schemas.microsoft.com/office/drawing/2016/5/14/chartex" xmlns:mc="http://schemas.openxmlformats.org/markup-compatibility/2006" xmlns:aink="http://schemas.microsoft.com/office/drawing/2016/ink" xmlns:o="urn:schemas-microsoft-com:office:office" xmlns:r="http://schemas.openxmlformats.org/officeDocument/2006/relationships" xmlns:m="http://schemas.openxmlformats.org/officeDocument/2006/math" xmlns:v="urn:schemas-microsoft-com:vml" xmlns:wp14="http://schemas.microsoft.com/office/word/2010/wordprocessingDrawing" xmlns:wp="http://schemas.openxmlformats.org/drawingml/2006/wordprocessingDrawing" xmlns:w10="urn:schemas-microsoft-com:office:word" xmlns:w="http://schemas.openxmlformats.org/wordprocessingml/2006/main" xmlns:w14="http://schemas.microsoft.com/office/word/2010/wordml" xmlns:w15="http://schemas.microsoft.com/office/word/2012/wordml" xmlns:w16se="http://schemas.microsoft.com/office/word/2015/wordml/symex" xmlns:wpg="http://schemas.microsoft.com/office/word/2010/wordprocessingGroup" xmlns:wpi="http://schemas.microsoft.com/office/word/2010/wordprocessingInk" xmlns:wne="http://schemas.microsoft.com/office/word/2006/wordml" xmlns:wps="http://schemas.microsoft.com/office/word/2010/wordprocessingShape" mc:Ignorable="w14 w15 w16se wp14">
+<w:endnotes xmlns:wpc="http://schemas.microsoft.com/office/word/2010/wordprocessingCanvas" xmlns:mo="http://schemas.microsoft.com/office/mac/office/2008/main" xmlns:mc="http://schemas.openxmlformats.org/markup-compatibility/2006" xmlns:mv="urn:schemas-microsoft-com:mac:vml" xmlns:o="urn:schemas-microsoft-com:office:office" xmlns:r="http://schemas.openxmlformats.org/officeDocument/2006/relationships" xmlns:m="http://schemas.openxmlformats.org/officeDocument/2006/math" xmlns:v="urn:schemas-microsoft-com:vml" xmlns:wp14="http://schemas.microsoft.com/office/word/2010/wordprocessingDrawing" xmlns:wp="http://schemas.openxmlformats.org/drawingml/2006/wordprocessingDrawing" xmlns:w10="urn:schemas-microsoft-com:office:word" xmlns:w="http://schemas.openxmlformats.org/wordprocessingml/2006/main" xmlns:w14="http://schemas.microsoft.com/office/word/2010/wordml" xmlns:w15="http://schemas.microsoft.com/office/word/2012/wordml" xmlns:wpg="http://schemas.microsoft.com/office/word/2010/wordprocessingGroup" xmlns:wpi="http://schemas.microsoft.com/office/word/2010/wordprocessingInk" xmlns:wne="http://schemas.microsoft.com/office/word/2006/wordml" xmlns:wps="http://schemas.microsoft.com/office/word/2010/wordprocessingShape" mc:Ignorable="w14 w15 wp14">
   <w:endnote w:type="separator" w:id="-1">
     <w:p>
       <w:pPr>
@@ -933,7 +941,7 @@
 </file>
 
 <file path=word/footer1.xml><?xml version="1.0" encoding="utf-8"?>
-<w:ftr xmlns:wpc="http://schemas.microsoft.com/office/word/2010/wordprocessingCanvas" xmlns:cx="http://schemas.microsoft.com/office/drawing/2014/chartex" xmlns:cx1="http://schemas.microsoft.com/office/drawing/2015/9/8/chartex" xmlns:cx2="http://schemas.microsoft.com/office/drawing/2015/10/21/chartex" xmlns:cx3="http://schemas.microsoft.com/office/drawing/2016/5/9/chartex" xmlns:cx4="http://schemas.microsoft.com/office/drawing/2016/5/10/chartex" xmlns:cx5="http://schemas.microsoft.com/office/drawing/2016/5/11/chartex" xmlns:cx6="http://schemas.microsoft.com/office/drawing/2016/5/12/chartex" xmlns:cx7="http://schemas.microsoft.com/office/drawing/2016/5/13/chartex" xmlns:cx8="http://schemas.microsoft.com/office/drawing/2016/5/14/chartex" xmlns:mc="http://schemas.openxmlformats.org/markup-compatibility/2006" xmlns:aink="http://schemas.microsoft.com/office/drawing/2016/ink" xmlns:o="urn:schemas-microsoft-com:office:office" xmlns:r="http://schemas.openxmlformats.org/officeDocument/2006/relationships" xmlns:m="http://schemas.openxmlformats.org/officeDocument/2006/math" xmlns:v="urn:schemas-microsoft-com:vml" xmlns:wp14="http://schemas.microsoft.com/office/word/2010/wordprocessingDrawing" xmlns:wp="http://schemas.openxmlformats.org/drawingml/2006/wordprocessingDrawing" xmlns:w10="urn:schemas-microsoft-com:office:word" xmlns:w="http://schemas.openxmlformats.org/wordprocessingml/2006/main" xmlns:w14="http://schemas.microsoft.com/office/word/2010/wordml" xmlns:w15="http://schemas.microsoft.com/office/word/2012/wordml" xmlns:w16se="http://schemas.microsoft.com/office/word/2015/wordml/symex" xmlns:wpg="http://schemas.microsoft.com/office/word/2010/wordprocessingGroup" xmlns:wpi="http://schemas.microsoft.com/office/word/2010/wordprocessingInk" xmlns:wne="http://schemas.microsoft.com/office/word/2006/wordml" xmlns:wps="http://schemas.microsoft.com/office/word/2010/wordprocessingShape" mc:Ignorable="w14 w15 w16se wp14">
+<w:ftr xmlns:wpc="http://schemas.microsoft.com/office/word/2010/wordprocessingCanvas" xmlns:mo="http://schemas.microsoft.com/office/mac/office/2008/main" xmlns:mc="http://schemas.openxmlformats.org/markup-compatibility/2006" xmlns:mv="urn:schemas-microsoft-com:mac:vml" xmlns:o="urn:schemas-microsoft-com:office:office" xmlns:r="http://schemas.openxmlformats.org/officeDocument/2006/relationships" xmlns:m="http://schemas.openxmlformats.org/officeDocument/2006/math" xmlns:v="urn:schemas-microsoft-com:vml" xmlns:wp14="http://schemas.microsoft.com/office/word/2010/wordprocessingDrawing" xmlns:wp="http://schemas.openxmlformats.org/drawingml/2006/wordprocessingDrawing" xmlns:w10="urn:schemas-microsoft-com:office:word" xmlns:w="http://schemas.openxmlformats.org/wordprocessingml/2006/main" xmlns:w14="http://schemas.microsoft.com/office/word/2010/wordml" xmlns:w15="http://schemas.microsoft.com/office/word/2012/wordml" xmlns:wpg="http://schemas.microsoft.com/office/word/2010/wordprocessingGroup" xmlns:wpi="http://schemas.microsoft.com/office/word/2010/wordprocessingInk" xmlns:wne="http://schemas.microsoft.com/office/word/2006/wordml" xmlns:wps="http://schemas.microsoft.com/office/word/2010/wordprocessingShape" mc:Ignorable="w14 w15 wp14">
   <w:p>
     <w:pPr>
       <w:pStyle w:val="Footer"/>
@@ -972,7 +980,7 @@
       <w:rPr>
         <w:noProof/>
       </w:rPr>
-      <w:t>1</w:t>
+      <w:t>2</w:t>
     </w:r>
     <w:r>
       <w:rPr>
@@ -1023,7 +1031,7 @@
 </file>
 
 <file path=word/footnotes.xml><?xml version="1.0" encoding="utf-8"?>
-<w:footnotes xmlns:wpc="http://schemas.microsoft.com/office/word/2010/wordprocessingCanvas" xmlns:cx="http://schemas.microsoft.com/office/drawing/2014/chartex" xmlns:cx1="http://schemas.microsoft.com/office/drawing/2015/9/8/chartex" xmlns:cx2="http://schemas.microsoft.com/office/drawing/2015/10/21/chartex" xmlns:cx3="http://schemas.microsoft.com/office/drawing/2016/5/9/chartex" xmlns:cx4="http://schemas.microsoft.com/office/drawing/2016/5/10/chartex" xmlns:cx5="http://schemas.microsoft.com/office/drawing/2016/5/11/chartex" xmlns:cx6="http://schemas.microsoft.com/office/drawing/2016/5/12/chartex" xmlns:cx7="http://schemas.microsoft.com/office/drawing/2016/5/13/chartex" xmlns:cx8="http://schemas.microsoft.com/office/drawing/2016/5/14/chartex" xmlns:mc="http://schemas.openxmlformats.org/markup-compatibility/2006" xmlns:aink="http://schemas.microsoft.com/office/drawing/2016/ink" xmlns:o="urn:schemas-microsoft-com:office:office" xmlns:r="http://schemas.openxmlformats.org/officeDocument/2006/relationships" xmlns:m="http://schemas.openxmlformats.org/officeDocument/2006/math" xmlns:v="urn:schemas-microsoft-com:vml" xmlns:wp14="http://schemas.microsoft.com/office/word/2010/wordprocessingDrawing" xmlns:wp="http://schemas.openxmlformats.org/drawingml/2006/wordprocessingDrawing" xmlns:w10="urn:schemas-microsoft-com:office:word" xmlns:w="http://schemas.openxmlformats.org/wordprocessingml/2006/main" xmlns:w14="http://schemas.microsoft.com/office/word/2010/wordml" xmlns:w15="http://schemas.microsoft.com/office/word/2012/wordml" xmlns:w16se="http://schemas.microsoft.com/office/word/2015/wordml/symex" xmlns:wpg="http://schemas.microsoft.com/office/word/2010/wordprocessingGroup" xmlns:wpi="http://schemas.microsoft.com/office/word/2010/wordprocessingInk" xmlns:wne="http://schemas.microsoft.com/office/word/2006/wordml" xmlns:wps="http://schemas.microsoft.com/office/word/2010/wordprocessingShape" mc:Ignorable="w14 w15 w16se wp14">
+<w:footnotes xmlns:wpc="http://schemas.microsoft.com/office/word/2010/wordprocessingCanvas" xmlns:mo="http://schemas.microsoft.com/office/mac/office/2008/main" xmlns:mc="http://schemas.openxmlformats.org/markup-compatibility/2006" xmlns:mv="urn:schemas-microsoft-com:mac:vml" xmlns:o="urn:schemas-microsoft-com:office:office" xmlns:r="http://schemas.openxmlformats.org/officeDocument/2006/relationships" xmlns:m="http://schemas.openxmlformats.org/officeDocument/2006/math" xmlns:v="urn:schemas-microsoft-com:vml" xmlns:wp14="http://schemas.microsoft.com/office/word/2010/wordprocessingDrawing" xmlns:wp="http://schemas.openxmlformats.org/drawingml/2006/wordprocessingDrawing" xmlns:w10="urn:schemas-microsoft-com:office:word" xmlns:w="http://schemas.openxmlformats.org/wordprocessingml/2006/main" xmlns:w14="http://schemas.microsoft.com/office/word/2010/wordml" xmlns:w15="http://schemas.microsoft.com/office/word/2012/wordml" xmlns:wpg="http://schemas.microsoft.com/office/word/2010/wordprocessingGroup" xmlns:wpi="http://schemas.microsoft.com/office/word/2010/wordprocessingInk" xmlns:wne="http://schemas.microsoft.com/office/word/2006/wordml" xmlns:wps="http://schemas.microsoft.com/office/word/2010/wordprocessingShape" mc:Ignorable="w14 w15 wp14">
   <w:footnote w:type="separator" w:id="-1">
     <w:p>
       <w:pPr>
@@ -1048,7 +1056,7 @@
 </file>
 
 <file path=word/header1.xml><?xml version="1.0" encoding="utf-8"?>
-<w:hdr xmlns:wpc="http://schemas.microsoft.com/office/word/2010/wordprocessingCanvas" xmlns:cx="http://schemas.microsoft.com/office/drawing/2014/chartex" xmlns:cx1="http://schemas.microsoft.com/office/drawing/2015/9/8/chartex" xmlns:cx2="http://schemas.microsoft.com/office/drawing/2015/10/21/chartex" xmlns:cx3="http://schemas.microsoft.com/office/drawing/2016/5/9/chartex" xmlns:cx4="http://schemas.microsoft.com/office/drawing/2016/5/10/chartex" xmlns:cx5="http://schemas.microsoft.com/office/drawing/2016/5/11/chartex" xmlns:cx6="http://schemas.microsoft.com/office/drawing/2016/5/12/chartex" xmlns:cx7="http://schemas.microsoft.com/office/drawing/2016/5/13/chartex" xmlns:cx8="http://schemas.microsoft.com/office/drawing/2016/5/14/chartex" xmlns:mc="http://schemas.openxmlformats.org/markup-compatibility/2006" xmlns:aink="http://schemas.microsoft.com/office/drawing/2016/ink" xmlns:o="urn:schemas-microsoft-com:office:office" xmlns:r="http://schemas.openxmlformats.org/officeDocument/2006/relationships" xmlns:m="http://schemas.openxmlformats.org/officeDocument/2006/math" xmlns:v="urn:schemas-microsoft-com:vml" xmlns:wp14="http://schemas.microsoft.com/office/word/2010/wordprocessingDrawing" xmlns:wp="http://schemas.openxmlformats.org/drawingml/2006/wordprocessingDrawing" xmlns:w10="urn:schemas-microsoft-com:office:word" xmlns:w="http://schemas.openxmlformats.org/wordprocessingml/2006/main" xmlns:w14="http://schemas.microsoft.com/office/word/2010/wordml" xmlns:w15="http://schemas.microsoft.com/office/word/2012/wordml" xmlns:w16se="http://schemas.microsoft.com/office/word/2015/wordml/symex" xmlns:wpg="http://schemas.microsoft.com/office/word/2010/wordprocessingGroup" xmlns:wpi="http://schemas.microsoft.com/office/word/2010/wordprocessingInk" xmlns:wne="http://schemas.microsoft.com/office/word/2006/wordml" xmlns:wps="http://schemas.microsoft.com/office/word/2010/wordprocessingShape" mc:Ignorable="w14 w15 w16se wp14">
+<w:hdr xmlns:wpc="http://schemas.microsoft.com/office/word/2010/wordprocessingCanvas" xmlns:mo="http://schemas.microsoft.com/office/mac/office/2008/main" xmlns:mc="http://schemas.openxmlformats.org/markup-compatibility/2006" xmlns:mv="urn:schemas-microsoft-com:mac:vml" xmlns:o="urn:schemas-microsoft-com:office:office" xmlns:r="http://schemas.openxmlformats.org/officeDocument/2006/relationships" xmlns:m="http://schemas.openxmlformats.org/officeDocument/2006/math" xmlns:v="urn:schemas-microsoft-com:vml" xmlns:wp14="http://schemas.microsoft.com/office/word/2010/wordprocessingDrawing" xmlns:wp="http://schemas.openxmlformats.org/drawingml/2006/wordprocessingDrawing" xmlns:w10="urn:schemas-microsoft-com:office:word" xmlns:w="http://schemas.openxmlformats.org/wordprocessingml/2006/main" xmlns:w14="http://schemas.microsoft.com/office/word/2010/wordml" xmlns:w15="http://schemas.microsoft.com/office/word/2012/wordml" xmlns:wpg="http://schemas.microsoft.com/office/word/2010/wordprocessingGroup" xmlns:wpi="http://schemas.microsoft.com/office/word/2010/wordprocessingInk" xmlns:wne="http://schemas.microsoft.com/office/word/2006/wordml" xmlns:wps="http://schemas.microsoft.com/office/word/2010/wordprocessingShape" mc:Ignorable="w14 w15 wp14">
   <w:p>
     <w:pPr>
       <w:pStyle w:val="Header"/>
@@ -1069,8 +1077,8 @@
 </file>
 
 <file path=word/numbering.xml><?xml version="1.0" encoding="utf-8"?>
-<w:numbering xmlns:wpc="http://schemas.microsoft.com/office/word/2010/wordprocessingCanvas" xmlns:cx="http://schemas.microsoft.com/office/drawing/2014/chartex" xmlns:cx1="http://schemas.microsoft.com/office/drawing/2015/9/8/chartex" xmlns:cx2="http://schemas.microsoft.com/office/drawing/2015/10/21/chartex" xmlns:cx3="http://schemas.microsoft.com/office/drawing/2016/5/9/chartex" xmlns:cx4="http://schemas.microsoft.com/office/drawing/2016/5/10/chartex" xmlns:cx5="http://schemas.microsoft.com/office/drawing/2016/5/11/chartex" xmlns:cx6="http://schemas.microsoft.com/office/drawing/2016/5/12/chartex" xmlns:cx7="http://schemas.microsoft.com/office/drawing/2016/5/13/chartex" xmlns:cx8="http://schemas.microsoft.com/office/drawing/2016/5/14/chartex" xmlns:mc="http://schemas.openxmlformats.org/markup-compatibility/2006" xmlns:aink="http://schemas.microsoft.com/office/drawing/2016/ink" xmlns:o="urn:schemas-microsoft-com:office:office" xmlns:r="http://schemas.openxmlformats.org/officeDocument/2006/relationships" xmlns:m="http://schemas.openxmlformats.org/officeDocument/2006/math" xmlns:v="urn:schemas-microsoft-com:vml" xmlns:wp14="http://schemas.microsoft.com/office/word/2010/wordprocessingDrawing" xmlns:wp="http://schemas.openxmlformats.org/drawingml/2006/wordprocessingDrawing" xmlns:w10="urn:schemas-microsoft-com:office:word" xmlns:w="http://schemas.openxmlformats.org/wordprocessingml/2006/main" xmlns:w14="http://schemas.microsoft.com/office/word/2010/wordml" xmlns:w15="http://schemas.microsoft.com/office/word/2012/wordml" xmlns:w16se="http://schemas.microsoft.com/office/word/2015/wordml/symex" xmlns:wpg="http://schemas.microsoft.com/office/word/2010/wordprocessingGroup" xmlns:wpi="http://schemas.microsoft.com/office/word/2010/wordprocessingInk" xmlns:wne="http://schemas.microsoft.com/office/word/2006/wordml" xmlns:wps="http://schemas.microsoft.com/office/word/2010/wordprocessingShape" mc:Ignorable="w14 w15 w16se wp14">
-  <w:abstractNum w:abstractNumId="0" w15:restartNumberingAfterBreak="0">
+<w:numbering xmlns:wpc="http://schemas.microsoft.com/office/word/2010/wordprocessingCanvas" xmlns:mo="http://schemas.microsoft.com/office/mac/office/2008/main" xmlns:mc="http://schemas.openxmlformats.org/markup-compatibility/2006" xmlns:mv="urn:schemas-microsoft-com:mac:vml" xmlns:o="urn:schemas-microsoft-com:office:office" xmlns:r="http://schemas.openxmlformats.org/officeDocument/2006/relationships" xmlns:m="http://schemas.openxmlformats.org/officeDocument/2006/math" xmlns:v="urn:schemas-microsoft-com:vml" xmlns:wp14="http://schemas.microsoft.com/office/word/2010/wordprocessingDrawing" xmlns:wp="http://schemas.openxmlformats.org/drawingml/2006/wordprocessingDrawing" xmlns:w10="urn:schemas-microsoft-com:office:word" xmlns:w="http://schemas.openxmlformats.org/wordprocessingml/2006/main" xmlns:w14="http://schemas.microsoft.com/office/word/2010/wordml" xmlns:w15="http://schemas.microsoft.com/office/word/2012/wordml" xmlns:wpg="http://schemas.microsoft.com/office/word/2010/wordprocessingGroup" xmlns:wpi="http://schemas.microsoft.com/office/word/2010/wordprocessingInk" xmlns:wne="http://schemas.microsoft.com/office/word/2006/wordml" xmlns:wps="http://schemas.microsoft.com/office/word/2010/wordprocessingShape" mc:Ignorable="w14 w15 wp14">
+  <w:abstractNum w:abstractNumId="0">
     <w:nsid w:val="FFFFFFFB"/>
     <w:multiLevelType w:val="multilevel"/>
     <w:tmpl w:val="DA04720C"/>
@@ -1147,7 +1155,7 @@
       <w:lvlJc w:val="left"/>
     </w:lvl>
   </w:abstractNum>
-  <w:abstractNum w:abstractNumId="1" w15:restartNumberingAfterBreak="0">
+  <w:abstractNum w:abstractNumId="1">
     <w:nsid w:val="173925F1"/>
     <w:multiLevelType w:val="hybridMultilevel"/>
     <w:tmpl w:val="22BAA880"/>
@@ -1263,7 +1271,7 @@
       </w:pPr>
     </w:lvl>
   </w:abstractNum>
-  <w:abstractNum w:abstractNumId="2" w15:restartNumberingAfterBreak="0">
+  <w:abstractNum w:abstractNumId="2">
     <w:nsid w:val="22566E30"/>
     <w:multiLevelType w:val="hybridMultilevel"/>
     <w:tmpl w:val="725A87FA"/>
@@ -1376,7 +1384,7 @@
       </w:rPr>
     </w:lvl>
   </w:abstractNum>
-  <w:abstractNum w:abstractNumId="3" w15:restartNumberingAfterBreak="0">
+  <w:abstractNum w:abstractNumId="3">
     <w:nsid w:val="4E805246"/>
     <w:multiLevelType w:val="hybridMultilevel"/>
     <w:tmpl w:val="20EC59CE"/>
@@ -1462,7 +1470,7 @@
       </w:pPr>
     </w:lvl>
   </w:abstractNum>
-  <w:abstractNum w:abstractNumId="4" w15:restartNumberingAfterBreak="0">
+  <w:abstractNum w:abstractNumId="4">
     <w:nsid w:val="72AC7183"/>
     <w:multiLevelType w:val="hybridMultilevel"/>
     <w:tmpl w:val="3072130C"/>
@@ -1571,7 +1579,7 @@
 </file>
 
 <file path=word/styles.xml><?xml version="1.0" encoding="utf-8"?>
-<w:styles xmlns:mc="http://schemas.openxmlformats.org/markup-compatibility/2006" xmlns:r="http://schemas.openxmlformats.org/officeDocument/2006/relationships" xmlns:w="http://schemas.openxmlformats.org/wordprocessingml/2006/main" xmlns:w14="http://schemas.microsoft.com/office/word/2010/wordml" xmlns:w15="http://schemas.microsoft.com/office/word/2012/wordml" xmlns:w16se="http://schemas.microsoft.com/office/word/2015/wordml/symex" mc:Ignorable="w14 w15 w16se">
+<w:styles xmlns:mc="http://schemas.openxmlformats.org/markup-compatibility/2006" xmlns:r="http://schemas.openxmlformats.org/officeDocument/2006/relationships" xmlns:w="http://schemas.openxmlformats.org/wordprocessingml/2006/main" xmlns:w14="http://schemas.microsoft.com/office/word/2010/wordml" xmlns:w15="http://schemas.microsoft.com/office/word/2012/wordml" mc:Ignorable="w14 w15">
   <w:docDefaults>
     <w:rPrDefault>
       <w:rPr>
@@ -1587,7 +1595,7 @@
       </w:pPr>
     </w:pPrDefault>
   </w:docDefaults>
-  <w:latentStyles w:defLockedState="0" w:defUIPriority="99" w:defSemiHidden="0" w:defUnhideWhenUsed="0" w:defQFormat="0" w:count="374">
+  <w:latentStyles w:defLockedState="0" w:defUIPriority="99" w:defSemiHidden="0" w:defUnhideWhenUsed="0" w:defQFormat="0" w:count="381">
     <w:lsdException w:name="Normal" w:uiPriority="0" w:qFormat="1"/>
     <w:lsdException w:name="heading 1" w:uiPriority="0" w:qFormat="1"/>
     <w:lsdException w:name="heading 2" w:semiHidden="1" w:uiPriority="0" w:unhideWhenUsed="1" w:qFormat="1"/>
@@ -1960,8 +1968,6 @@
     <w:lsdException w:name="List Table 6 Colorful Accent 6" w:uiPriority="51"/>
     <w:lsdException w:name="List Table 7 Colorful Accent 6" w:uiPriority="52"/>
     <w:lsdException w:name="Mention" w:semiHidden="1" w:unhideWhenUsed="1"/>
-    <w:lsdException w:name="Smart Hyperlink" w:semiHidden="1" w:unhideWhenUsed="1"/>
-    <w:lsdException w:name="Hashtag" w:semiHidden="1" w:unhideWhenUsed="1"/>
   </w:latentStyles>
   <w:style w:type="paragraph" w:default="1" w:styleId="Normal">
     <w:name w:val="Normal"/>
@@ -2331,6 +2337,7 @@
       <w:szCs w:val="20"/>
     </w:rPr>
     <w:tblPr>
+      <w:tblInd w:w="0" w:type="dxa"/>
       <w:tblBorders>
         <w:top w:val="single" w:sz="4" w:space="0" w:color="auto"/>
         <w:left w:val="single" w:sz="4" w:space="0" w:color="auto"/>
@@ -2339,6 +2346,12 @@
         <w:insideH w:val="single" w:sz="4" w:space="0" w:color="auto"/>
         <w:insideV w:val="single" w:sz="4" w:space="0" w:color="auto"/>
       </w:tblBorders>
+      <w:tblCellMar>
+        <w:top w:w="0" w:type="dxa"/>
+        <w:left w:w="108" w:type="dxa"/>
+        <w:bottom w:w="0" w:type="dxa"/>
+        <w:right w:w="108" w:type="dxa"/>
+      </w:tblCellMar>
     </w:tblPr>
   </w:style>
   <w:style w:type="paragraph" w:styleId="Header">

</xml_diff>

<commit_message>
Added future func. and UI Pro. to StartGame
</commit_message>
<xml_diff>
--- a/Iteration 2/Use Cases/StartGame.docx
+++ b/Iteration 2/Use Cases/StartGame.docx
@@ -286,6 +286,9 @@
       </w:pPr>
       <w:r>
         <w:t>The system displays the currently available games.</w:t>
+      </w:r>
+      <w:r>
+        <w:t xml:space="preserve"> (See 9.)</w:t>
       </w:r>
     </w:p>
     <w:p>
@@ -529,8 +532,30 @@
       <w:r>
         <w:t>It may be more desirable for students to start their own game. (Further authentication would be required.) If many students are to be playing the game simultaneously in the same classroom, it could be unreasonable for a teacher to start the game for each student.</w:t>
       </w:r>
+    </w:p>
+    <w:p>
+      <w:pPr>
+        <w:pStyle w:val="Heading2"/>
+        <w:spacing w:line="240" w:lineRule="auto"/>
+      </w:pPr>
+      <w:r>
+        <w:t>More Games</w:t>
+      </w:r>
+    </w:p>
+    <w:p>
+      <w:pPr>
+        <w:spacing w:line="240" w:lineRule="auto"/>
+      </w:pPr>
+      <w:r>
+        <w:t>More games are likely to be introduced during the development lifecycle. As such, extensibility is an ongoing implementation factor.</w:t>
+      </w:r>
       <w:bookmarkStart w:id="40" w:name="_GoBack"/>
       <w:bookmarkEnd w:id="40"/>
+    </w:p>
+    <w:p>
+      <w:pPr>
+        <w:spacing w:line="240" w:lineRule="auto"/>
+      </w:pPr>
     </w:p>
     <w:p>
       <w:pPr>
@@ -902,10 +927,205 @@
       <w:pPr>
         <w:spacing w:line="240" w:lineRule="auto"/>
       </w:pPr>
+      <w:r>
+        <w:rPr>
+          <w:noProof/>
+        </w:rPr>
+        <w:drawing>
+          <wp:inline distT="0" distB="0" distL="0" distR="0" wp14:anchorId="691B9595" wp14:editId="0581B1E7">
+            <wp:extent cx="4852035" cy="3019192"/>
+            <wp:effectExtent l="0" t="0" r="0" b="3810"/>
+            <wp:docPr id="2" name="Picture 1"/>
+            <wp:cNvGraphicFramePr/>
+            <a:graphic xmlns:a="http://schemas.openxmlformats.org/drawingml/2006/main">
+              <a:graphicData uri="http://schemas.openxmlformats.org/drawingml/2006/picture">
+                <pic:pic xmlns:pic="http://schemas.openxmlformats.org/drawingml/2006/picture">
+                  <pic:nvPicPr>
+                    <pic:cNvPr id="2" name="Picture 1"/>
+                    <pic:cNvPicPr/>
+                  </pic:nvPicPr>
+                  <pic:blipFill>
+                    <a:blip r:embed="rId7"/>
+                    <a:stretch>
+                      <a:fillRect/>
+                    </a:stretch>
+                  </pic:blipFill>
+                  <pic:spPr>
+                    <a:xfrm>
+                      <a:off x="0" y="0"/>
+                      <a:ext cx="4872333" cy="3031823"/>
+                    </a:xfrm>
+                    <a:prstGeom prst="rect">
+                      <a:avLst/>
+                    </a:prstGeom>
+                  </pic:spPr>
+                </pic:pic>
+              </a:graphicData>
+            </a:graphic>
+          </wp:inline>
+        </w:drawing>
+      </w:r>
+    </w:p>
+    <w:p>
+      <w:pPr>
+        <w:spacing w:line="240" w:lineRule="auto"/>
+      </w:pPr>
+      <w:r>
+        <w:rPr>
+          <w:noProof/>
+        </w:rPr>
+        <w:drawing>
+          <wp:inline distT="0" distB="0" distL="0" distR="0" wp14:anchorId="2EA74789" wp14:editId="0E71D80C">
+            <wp:extent cx="4966335" cy="3437327"/>
+            <wp:effectExtent l="0" t="0" r="12065" b="0"/>
+            <wp:docPr id="3" name="Picture 1"/>
+            <wp:cNvGraphicFramePr/>
+            <a:graphic xmlns:a="http://schemas.openxmlformats.org/drawingml/2006/main">
+              <a:graphicData uri="http://schemas.openxmlformats.org/drawingml/2006/picture">
+                <pic:pic xmlns:pic="http://schemas.openxmlformats.org/drawingml/2006/picture">
+                  <pic:nvPicPr>
+                    <pic:cNvPr id="2" name="Picture 1"/>
+                    <pic:cNvPicPr/>
+                  </pic:nvPicPr>
+                  <pic:blipFill>
+                    <a:blip r:embed="rId8"/>
+                    <a:stretch>
+                      <a:fillRect/>
+                    </a:stretch>
+                  </pic:blipFill>
+                  <pic:spPr>
+                    <a:xfrm>
+                      <a:off x="0" y="0"/>
+                      <a:ext cx="4970831" cy="3440439"/>
+                    </a:xfrm>
+                    <a:prstGeom prst="rect">
+                      <a:avLst/>
+                    </a:prstGeom>
+                  </pic:spPr>
+                </pic:pic>
+              </a:graphicData>
+            </a:graphic>
+          </wp:inline>
+        </w:drawing>
+      </w:r>
+    </w:p>
+    <w:p>
+      <w:pPr>
+        <w:spacing w:line="240" w:lineRule="auto"/>
+      </w:pPr>
+    </w:p>
+    <w:p>
+      <w:pPr>
+        <w:spacing w:line="240" w:lineRule="auto"/>
+      </w:pPr>
+    </w:p>
+    <w:p>
+      <w:pPr>
+        <w:spacing w:line="240" w:lineRule="auto"/>
+      </w:pPr>
+      <w:r>
+        <w:lastRenderedPageBreak/>
+        <w:drawing>
+          <wp:inline distT="0" distB="0" distL="0" distR="0" wp14:anchorId="4A7B23DD" wp14:editId="711BC23A">
+            <wp:extent cx="5080635" cy="2861132"/>
+            <wp:effectExtent l="0" t="0" r="0" b="9525"/>
+            <wp:docPr id="4" name="Picture 4"/>
+            <wp:cNvGraphicFramePr>
+              <a:graphicFrameLocks xmlns:a="http://schemas.openxmlformats.org/drawingml/2006/main" noChangeAspect="1"/>
+            </wp:cNvGraphicFramePr>
+            <a:graphic xmlns:a="http://schemas.openxmlformats.org/drawingml/2006/main">
+              <a:graphicData uri="http://schemas.openxmlformats.org/drawingml/2006/picture">
+                <pic:pic xmlns:pic="http://schemas.openxmlformats.org/drawingml/2006/picture">
+                  <pic:nvPicPr>
+                    <pic:cNvPr id="0" name="Picture 1"/>
+                    <pic:cNvPicPr>
+                      <a:picLocks noChangeAspect="1" noChangeArrowheads="1"/>
+                    </pic:cNvPicPr>
+                  </pic:nvPicPr>
+                  <pic:blipFill>
+                    <a:blip r:embed="rId9">
+                      <a:extLst>
+                        <a:ext uri="{28A0092B-C50C-407E-A947-70E740481C1C}">
+                          <a14:useLocalDpi xmlns:a14="http://schemas.microsoft.com/office/drawing/2010/main" val="0"/>
+                        </a:ext>
+                      </a:extLst>
+                    </a:blip>
+                    <a:srcRect/>
+                    <a:stretch>
+                      <a:fillRect/>
+                    </a:stretch>
+                  </pic:blipFill>
+                  <pic:spPr bwMode="auto">
+                    <a:xfrm>
+                      <a:off x="0" y="0"/>
+                      <a:ext cx="5105082" cy="2874899"/>
+                    </a:xfrm>
+                    <a:prstGeom prst="rect">
+                      <a:avLst/>
+                    </a:prstGeom>
+                    <a:noFill/>
+                    <a:ln>
+                      <a:noFill/>
+                    </a:ln>
+                  </pic:spPr>
+                </pic:pic>
+              </a:graphicData>
+            </a:graphic>
+          </wp:inline>
+        </w:drawing>
+      </w:r>
+      <w:r>
+        <w:rPr>
+          <w:noProof/>
+        </w:rPr>
+        <w:drawing>
+          <wp:inline distT="0" distB="0" distL="0" distR="0" wp14:anchorId="6B99524D" wp14:editId="57B1E0C2">
+            <wp:extent cx="5067681" cy="3418518"/>
+            <wp:effectExtent l="0" t="0" r="0" b="10795"/>
+            <wp:docPr id="5" name="Content Placeholder 5"/>
+            <wp:cNvGraphicFramePr>
+              <a:graphicFrameLocks xmlns:a="http://schemas.openxmlformats.org/drawingml/2006/main" noGrp="1" noChangeAspect="1"/>
+            </wp:cNvGraphicFramePr>
+            <a:graphic xmlns:a="http://schemas.openxmlformats.org/drawingml/2006/main">
+              <a:graphicData uri="http://schemas.openxmlformats.org/drawingml/2006/picture">
+                <pic:pic xmlns:pic="http://schemas.openxmlformats.org/drawingml/2006/picture">
+                  <pic:nvPicPr>
+                    <pic:cNvPr id="2" name="Content Placeholder 5"/>
+                    <pic:cNvPicPr>
+                      <a:picLocks noGrp="1" noChangeAspect="1"/>
+                    </pic:cNvPicPr>
+                  </pic:nvPicPr>
+                  <pic:blipFill>
+                    <a:blip r:embed="rId10">
+                      <a:extLst>
+                        <a:ext uri="{28A0092B-C50C-407E-A947-70E740481C1C}">
+                          <a14:useLocalDpi xmlns:a14="http://schemas.microsoft.com/office/drawing/2010/main" val="0"/>
+                        </a:ext>
+                      </a:extLst>
+                    </a:blip>
+                    <a:stretch>
+                      <a:fillRect/>
+                    </a:stretch>
+                  </pic:blipFill>
+                  <pic:spPr>
+                    <a:xfrm>
+                      <a:off x="0" y="0"/>
+                      <a:ext cx="5112235" cy="3448573"/>
+                    </a:xfrm>
+                    <a:prstGeom prst="rect">
+                      <a:avLst/>
+                    </a:prstGeom>
+                  </pic:spPr>
+                </pic:pic>
+              </a:graphicData>
+            </a:graphic>
+          </wp:inline>
+        </w:drawing>
+      </w:r>
     </w:p>
     <w:sectPr>
-      <w:headerReference w:type="default" r:id="rId7"/>
-      <w:footerReference w:type="default" r:id="rId8"/>
+      <w:headerReference w:type="default" r:id="rId11"/>
+      <w:footerReference w:type="default" r:id="rId12"/>
       <w:pgSz w:w="12240" w:h="15840"/>
       <w:pgMar w:top="1440" w:right="1440" w:bottom="1440" w:left="1440" w:header="720" w:footer="720" w:gutter="0"/>
       <w:cols w:space="720"/>
@@ -980,7 +1200,7 @@
       <w:rPr>
         <w:noProof/>
       </w:rPr>
-      <w:t>2</w:t>
+      <w:t>1</w:t>
     </w:r>
     <w:r>
       <w:rPr>
@@ -1016,7 +1236,7 @@
       <w:rPr>
         <w:noProof/>
       </w:rPr>
-      <w:t>4</w:t>
+      <w:t>5</w:t>
     </w:r>
     <w:r>
       <w:rPr>
@@ -1062,15 +1282,22 @@
       <w:pStyle w:val="Header"/>
     </w:pPr>
     <w:r>
-      <w:t>All Day Every Day</w:t>
+      <w:t>All D</w:t>
+    </w:r>
+    <w:r>
+      <w:t>ay Every Day</w:t>
     </w:r>
     <w:r>
       <w:tab/>
+    </w:r>
+    <w:proofErr w:type="spellStart"/>
+    <w:r>
       <w:t>Hmonics</w:t>
     </w:r>
+    <w:proofErr w:type="spellEnd"/>
     <w:r>
       <w:tab/>
-      <w:t>Version 1.0</w:t>
+      <w:t>Version 1.3</w:t>
     </w:r>
   </w:p>
 </w:hdr>

</xml_diff>